<commit_message>
Incorrect name in doco for calling script
git-svn-id: svn://127.0.0.1/mai@1921 521c773d-b55a-d943-8648-67ffa5d26747
</commit_message>
<xml_diff>
--- a/trunk/doc/readme_mai_4300_fix1.docx
+++ b/trunk/doc/readme_mai_4300_fix1.docx
@@ -20,8 +20,6 @@
           <w:szCs w:val="54"/>
         </w:rPr>
       </w:pPr>
-      <w:bookmarkStart w:id="0" w:name="_GoBack"/>
-      <w:bookmarkEnd w:id="0"/>
     </w:p>
     <w:p>
       <w:pPr>
@@ -901,7 +899,18 @@
                 <w:sz w:val="16"/>
                 <w:szCs w:val="16"/>
               </w:rPr>
-              <w:t>start mai_4300_fix_1.sql and then press return</w:t>
+              <w:t>start mai_4300_fix</w:t>
+            </w:r>
+            <w:bookmarkStart w:id="0" w:name="_GoBack"/>
+            <w:bookmarkEnd w:id="0"/>
+            <w:r>
+              <w:rPr>
+                <w:rFonts w:cs="Calibri"/>
+                <w:color w:val="000000"/>
+                <w:sz w:val="16"/>
+                <w:szCs w:val="16"/>
+              </w:rPr>
+              <w:t>1.sql and then press return</w:t>
             </w:r>
             <w:r>
               <w:rPr>

</xml_diff>

<commit_message>
An amendment to mai3854.fmb was required so the revision of mai3854.fmx required updating
git-svn-id: svn://127.0.0.1/mai@1924 521c773d-b55a-d943-8648-67ffa5d26747
</commit_message>
<xml_diff>
--- a/trunk/doc/readme_mai_4300_fix1.docx
+++ b/trunk/doc/readme_mai_4300_fix1.docx
@@ -901,8 +901,6 @@
               </w:rPr>
               <w:t>start mai_4300_fix</w:t>
             </w:r>
-            <w:bookmarkStart w:id="0" w:name="_GoBack"/>
-            <w:bookmarkEnd w:id="0"/>
             <w:r>
               <w:rPr>
                 <w:rFonts w:cs="Calibri"/>
@@ -2290,8 +2288,10 @@
                 <w:sz w:val="16"/>
                 <w:szCs w:val="16"/>
               </w:rPr>
-              <w:t>4.4</w:t>
+              <w:t>4.5</w:t>
             </w:r>
+            <w:bookmarkStart w:id="0" w:name="_GoBack"/>
+            <w:bookmarkEnd w:id="0"/>
           </w:p>
         </w:tc>
       </w:tr>

</xml_diff>

<commit_message>
Added details about additions ma_wo_automation head and body and mai3818
git-svn-id: svn://127.0.0.1/mai@1930 521c773d-b55a-d943-8648-67ffa5d26747
</commit_message>
<xml_diff>
--- a/trunk/doc/readme_mai_4300_fix1.docx
+++ b/trunk/doc/readme_mai_4300_fix1.docx
@@ -1131,6 +1131,32 @@
                 <w:sz w:val="16"/>
                 <w:szCs w:val="16"/>
               </w:rPr>
+              <w:t>mai3818.fmx</w:t>
+            </w:r>
+          </w:p>
+          <w:p>
+            <w:pPr>
+              <w:keepLines/>
+              <w:widowControl w:val="0"/>
+              <w:autoSpaceDE w:val="0"/>
+              <w:autoSpaceDN w:val="0"/>
+              <w:adjustRightInd w:val="0"/>
+              <w:spacing w:after="0" w:line="240" w:lineRule="auto"/>
+              <w:ind w:left="118" w:right="96"/>
+              <w:rPr>
+                <w:rFonts w:cs="Calibri"/>
+                <w:color w:val="000000"/>
+                <w:sz w:val="16"/>
+                <w:szCs w:val="16"/>
+              </w:rPr>
+            </w:pPr>
+            <w:r>
+              <w:rPr>
+                <w:rFonts w:cs="Calibri"/>
+                <w:color w:val="000000"/>
+                <w:sz w:val="16"/>
+                <w:szCs w:val="16"/>
+              </w:rPr>
               <w:t>mai3842.fmx</w:t>
             </w:r>
           </w:p>
@@ -2156,20 +2182,20 @@
               <w:spacing w:after="0" w:line="240" w:lineRule="auto"/>
               <w:ind w:left="108" w:right="107"/>
               <w:rPr>
-                <w:rFonts w:ascii="Arial" w:hAnsi="Arial" w:cs="Arial"/>
-                <w:color w:val="000000"/>
-                <w:sz w:val="18"/>
-                <w:szCs w:val="18"/>
-              </w:rPr>
-            </w:pPr>
-            <w:r>
-              <w:rPr>
                 <w:rFonts w:cs="Calibri"/>
                 <w:color w:val="000000"/>
                 <w:sz w:val="16"/>
                 <w:szCs w:val="16"/>
               </w:rPr>
-              <w:t>mai3842.fmx</w:t>
+            </w:pPr>
+            <w:r>
+              <w:rPr>
+                <w:rFonts w:cs="Calibri"/>
+                <w:color w:val="000000"/>
+                <w:sz w:val="16"/>
+                <w:szCs w:val="16"/>
+              </w:rPr>
+              <w:t>mai3818.fmx</w:t>
             </w:r>
           </w:p>
         </w:tc>
@@ -2194,20 +2220,20 @@
               <w:spacing w:after="0" w:line="240" w:lineRule="auto"/>
               <w:ind w:left="109" w:right="92"/>
               <w:rPr>
-                <w:rFonts w:ascii="Arial" w:hAnsi="Arial" w:cs="Arial"/>
-                <w:color w:val="000000"/>
-                <w:sz w:val="18"/>
-                <w:szCs w:val="18"/>
-              </w:rPr>
-            </w:pPr>
-            <w:r>
-              <w:rPr>
                 <w:rFonts w:cs="Calibri"/>
                 <w:color w:val="000000"/>
                 <w:sz w:val="16"/>
                 <w:szCs w:val="16"/>
               </w:rPr>
-              <w:t>4.1</w:t>
+            </w:pPr>
+            <w:r>
+              <w:rPr>
+                <w:rFonts w:cs="Calibri"/>
+                <w:color w:val="000000"/>
+                <w:sz w:val="16"/>
+                <w:szCs w:val="16"/>
+              </w:rPr>
+              <w:t>4.7</w:t>
             </w:r>
           </w:p>
         </w:tc>
@@ -2250,7 +2276,7 @@
                 <w:sz w:val="16"/>
                 <w:szCs w:val="16"/>
               </w:rPr>
-              <w:t>mai3854.fmx</w:t>
+              <w:t>mai3842.fmx</w:t>
             </w:r>
           </w:p>
         </w:tc>
@@ -2288,10 +2314,8 @@
                 <w:sz w:val="16"/>
                 <w:szCs w:val="16"/>
               </w:rPr>
-              <w:t>4.5</w:t>
-            </w:r>
-            <w:bookmarkStart w:id="0" w:name="_GoBack"/>
-            <w:bookmarkEnd w:id="0"/>
+              <w:t>4.1</w:t>
+            </w:r>
           </w:p>
         </w:tc>
       </w:tr>
@@ -2326,7 +2350,6 @@
                 <w:szCs w:val="18"/>
               </w:rPr>
             </w:pPr>
-            <w:proofErr w:type="spellStart"/>
             <w:r>
               <w:rPr>
                 <w:rFonts w:cs="Calibri"/>
@@ -2334,9 +2357,8 @@
                 <w:sz w:val="16"/>
                 <w:szCs w:val="16"/>
               </w:rPr>
-              <w:t>mai_budgets.pkh</w:t>
-            </w:r>
-            <w:proofErr w:type="spellEnd"/>
+              <w:t>mai3854.fmx</w:t>
+            </w:r>
           </w:p>
         </w:tc>
         <w:tc>
@@ -2373,7 +2395,7 @@
                 <w:sz w:val="16"/>
                 <w:szCs w:val="16"/>
               </w:rPr>
-              <w:t>2.1</w:t>
+              <w:t>4.5</w:t>
             </w:r>
           </w:p>
         </w:tc>
@@ -2417,7 +2439,7 @@
                 <w:sz w:val="16"/>
                 <w:szCs w:val="16"/>
               </w:rPr>
-              <w:t>mai_budgets.pkw</w:t>
+              <w:t>mai_budgets.pkh</w:t>
             </w:r>
             <w:proofErr w:type="spellEnd"/>
           </w:p>
@@ -2456,7 +2478,7 @@
                 <w:sz w:val="16"/>
                 <w:szCs w:val="16"/>
               </w:rPr>
-              <w:t>2.2</w:t>
+              <w:t>2.1</w:t>
             </w:r>
           </w:p>
         </w:tc>
@@ -2500,7 +2522,7 @@
                 <w:sz w:val="16"/>
                 <w:szCs w:val="16"/>
               </w:rPr>
-              <w:t>mai_cim_automation.pkw</w:t>
+              <w:t>mai_budgets.pkw</w:t>
             </w:r>
             <w:proofErr w:type="spellEnd"/>
           </w:p>
@@ -2539,7 +2561,7 @@
                 <w:sz w:val="16"/>
                 <w:szCs w:val="16"/>
               </w:rPr>
-              <w:t>3.4</w:t>
+              <w:t>2.2</w:t>
             </w:r>
           </w:p>
         </w:tc>
@@ -2583,7 +2605,7 @@
                 <w:sz w:val="16"/>
                 <w:szCs w:val="16"/>
               </w:rPr>
-              <w:t>mai_wo_api.pkw</w:t>
+              <w:t>mai_cim_automation.pkw</w:t>
             </w:r>
             <w:proofErr w:type="spellEnd"/>
           </w:p>
@@ -2622,7 +2644,7 @@
                 <w:sz w:val="16"/>
                 <w:szCs w:val="16"/>
               </w:rPr>
-              <w:t>3.16</w:t>
+              <w:t>3.4</w:t>
             </w:r>
           </w:p>
         </w:tc>
@@ -2652,21 +2674,21 @@
               <w:spacing w:after="0" w:line="240" w:lineRule="auto"/>
               <w:ind w:left="108" w:right="107"/>
               <w:rPr>
+                <w:rFonts w:ascii="Arial" w:hAnsi="Arial" w:cs="Arial"/>
+                <w:color w:val="000000"/>
+                <w:sz w:val="18"/>
+                <w:szCs w:val="18"/>
+              </w:rPr>
+            </w:pPr>
+            <w:proofErr w:type="spellStart"/>
+            <w:r>
+              <w:rPr>
                 <w:rFonts w:cs="Calibri"/>
                 <w:color w:val="000000"/>
                 <w:sz w:val="16"/>
                 <w:szCs w:val="16"/>
               </w:rPr>
-            </w:pPr>
-            <w:proofErr w:type="spellStart"/>
-            <w:r>
-              <w:rPr>
-                <w:rFonts w:cs="Calibri"/>
-                <w:color w:val="000000"/>
-                <w:sz w:val="16"/>
-                <w:szCs w:val="16"/>
-              </w:rPr>
-              <w:t>mai_inspection_loader.pkw</w:t>
+              <w:t>mai_wo_api.pkw</w:t>
             </w:r>
             <w:proofErr w:type="spellEnd"/>
           </w:p>
@@ -2692,20 +2714,278 @@
               <w:spacing w:after="0" w:line="240" w:lineRule="auto"/>
               <w:ind w:left="109" w:right="92"/>
               <w:rPr>
+                <w:rFonts w:ascii="Arial" w:hAnsi="Arial" w:cs="Arial"/>
+                <w:color w:val="000000"/>
+                <w:sz w:val="18"/>
+                <w:szCs w:val="18"/>
+              </w:rPr>
+            </w:pPr>
+            <w:r>
+              <w:rPr>
                 <w:rFonts w:cs="Calibri"/>
                 <w:color w:val="000000"/>
                 <w:sz w:val="16"/>
                 <w:szCs w:val="16"/>
               </w:rPr>
-            </w:pPr>
-            <w:r>
+              <w:t>3.16</w:t>
+            </w:r>
+          </w:p>
+        </w:tc>
+      </w:tr>
+      <w:tr>
+        <w:trPr>
+          <w:cantSplit/>
+        </w:trPr>
+        <w:tc>
+          <w:tcPr>
+            <w:tcW w:w="3261" w:type="dxa"/>
+            <w:tcBorders>
+              <w:top w:val="single" w:sz="6" w:space="0" w:color="BFBFBF"/>
+              <w:left w:val="single" w:sz="4" w:space="0" w:color="BFBFBF"/>
+              <w:bottom w:val="single" w:sz="4" w:space="0" w:color="BFBFBF"/>
+              <w:right w:val="single" w:sz="6" w:space="0" w:color="BFBFBF"/>
+            </w:tcBorders>
+            <w:shd w:val="clear" w:color="auto" w:fill="FFFFFF"/>
+          </w:tcPr>
+          <w:p>
+            <w:pPr>
+              <w:keepLines/>
+              <w:widowControl w:val="0"/>
+              <w:autoSpaceDE w:val="0"/>
+              <w:autoSpaceDN w:val="0"/>
+              <w:adjustRightInd w:val="0"/>
+              <w:spacing w:after="0" w:line="240" w:lineRule="auto"/>
+              <w:ind w:left="108" w:right="107"/>
               <w:rPr>
                 <w:rFonts w:cs="Calibri"/>
                 <w:color w:val="000000"/>
                 <w:sz w:val="16"/>
                 <w:szCs w:val="16"/>
               </w:rPr>
+            </w:pPr>
+            <w:proofErr w:type="spellStart"/>
+            <w:r>
+              <w:rPr>
+                <w:rFonts w:cs="Calibri"/>
+                <w:color w:val="000000"/>
+                <w:sz w:val="16"/>
+                <w:szCs w:val="16"/>
+              </w:rPr>
+              <w:t>mai_inspection_loader.pkw</w:t>
+            </w:r>
+            <w:proofErr w:type="spellEnd"/>
+          </w:p>
+        </w:tc>
+        <w:tc>
+          <w:tcPr>
+            <w:tcW w:w="1275" w:type="dxa"/>
+            <w:tcBorders>
+              <w:top w:val="single" w:sz="6" w:space="0" w:color="BFBFBF"/>
+              <w:left w:val="single" w:sz="6" w:space="0" w:color="BFBFBF"/>
+              <w:bottom w:val="single" w:sz="4" w:space="0" w:color="BFBFBF"/>
+              <w:right w:val="single" w:sz="4" w:space="0" w:color="BFBFBF"/>
+            </w:tcBorders>
+            <w:shd w:val="clear" w:color="auto" w:fill="FFFFFF"/>
+          </w:tcPr>
+          <w:p>
+            <w:pPr>
+              <w:keepLines/>
+              <w:widowControl w:val="0"/>
+              <w:autoSpaceDE w:val="0"/>
+              <w:autoSpaceDN w:val="0"/>
+              <w:adjustRightInd w:val="0"/>
+              <w:spacing w:after="0" w:line="240" w:lineRule="auto"/>
+              <w:ind w:left="109" w:right="92"/>
+              <w:rPr>
+                <w:rFonts w:cs="Calibri"/>
+                <w:color w:val="000000"/>
+                <w:sz w:val="16"/>
+                <w:szCs w:val="16"/>
+              </w:rPr>
+            </w:pPr>
+            <w:r>
+              <w:rPr>
+                <w:rFonts w:cs="Calibri"/>
+                <w:color w:val="000000"/>
+                <w:sz w:val="16"/>
+                <w:szCs w:val="16"/>
+              </w:rPr>
               <w:t>3.14</w:t>
+            </w:r>
+          </w:p>
+        </w:tc>
+      </w:tr>
+      <w:tr>
+        <w:trPr>
+          <w:cantSplit/>
+        </w:trPr>
+        <w:tc>
+          <w:tcPr>
+            <w:tcW w:w="3261" w:type="dxa"/>
+            <w:tcBorders>
+              <w:top w:val="single" w:sz="6" w:space="0" w:color="BFBFBF"/>
+              <w:left w:val="single" w:sz="4" w:space="0" w:color="BFBFBF"/>
+              <w:bottom w:val="single" w:sz="4" w:space="0" w:color="BFBFBF"/>
+              <w:right w:val="single" w:sz="6" w:space="0" w:color="BFBFBF"/>
+            </w:tcBorders>
+            <w:shd w:val="clear" w:color="auto" w:fill="FFFFFF"/>
+          </w:tcPr>
+          <w:p>
+            <w:pPr>
+              <w:keepLines/>
+              <w:widowControl w:val="0"/>
+              <w:autoSpaceDE w:val="0"/>
+              <w:autoSpaceDN w:val="0"/>
+              <w:adjustRightInd w:val="0"/>
+              <w:spacing w:after="0" w:line="240" w:lineRule="auto"/>
+              <w:ind w:left="108" w:right="107"/>
+              <w:rPr>
+                <w:rFonts w:cs="Calibri"/>
+                <w:color w:val="000000"/>
+                <w:sz w:val="16"/>
+                <w:szCs w:val="16"/>
+              </w:rPr>
+            </w:pPr>
+            <w:proofErr w:type="spellStart"/>
+            <w:r>
+              <w:rPr>
+                <w:rFonts w:cs="Calibri"/>
+                <w:color w:val="000000"/>
+                <w:sz w:val="16"/>
+                <w:szCs w:val="16"/>
+              </w:rPr>
+              <w:t>mai_wo_automation.pkh</w:t>
+            </w:r>
+            <w:proofErr w:type="spellEnd"/>
+          </w:p>
+        </w:tc>
+        <w:tc>
+          <w:tcPr>
+            <w:tcW w:w="1275" w:type="dxa"/>
+            <w:tcBorders>
+              <w:top w:val="single" w:sz="6" w:space="0" w:color="BFBFBF"/>
+              <w:left w:val="single" w:sz="6" w:space="0" w:color="BFBFBF"/>
+              <w:bottom w:val="single" w:sz="4" w:space="0" w:color="BFBFBF"/>
+              <w:right w:val="single" w:sz="4" w:space="0" w:color="BFBFBF"/>
+            </w:tcBorders>
+            <w:shd w:val="clear" w:color="auto" w:fill="FFFFFF"/>
+          </w:tcPr>
+          <w:p>
+            <w:pPr>
+              <w:keepLines/>
+              <w:widowControl w:val="0"/>
+              <w:autoSpaceDE w:val="0"/>
+              <w:autoSpaceDN w:val="0"/>
+              <w:adjustRightInd w:val="0"/>
+              <w:spacing w:after="0" w:line="240" w:lineRule="auto"/>
+              <w:ind w:left="109" w:right="92"/>
+              <w:rPr>
+                <w:rFonts w:cs="Calibri"/>
+                <w:color w:val="000000"/>
+                <w:sz w:val="16"/>
+                <w:szCs w:val="16"/>
+              </w:rPr>
+            </w:pPr>
+            <w:r>
+              <w:rPr>
+                <w:rFonts w:cs="Calibri"/>
+                <w:color w:val="000000"/>
+                <w:sz w:val="16"/>
+                <w:szCs w:val="16"/>
+              </w:rPr>
+              <w:t>3.2</w:t>
+            </w:r>
+          </w:p>
+        </w:tc>
+      </w:tr>
+      <w:tr>
+        <w:trPr>
+          <w:cantSplit/>
+        </w:trPr>
+        <w:tc>
+          <w:tcPr>
+            <w:tcW w:w="3261" w:type="dxa"/>
+            <w:tcBorders>
+              <w:top w:val="single" w:sz="6" w:space="0" w:color="BFBFBF"/>
+              <w:left w:val="single" w:sz="4" w:space="0" w:color="BFBFBF"/>
+              <w:bottom w:val="single" w:sz="4" w:space="0" w:color="BFBFBF"/>
+              <w:right w:val="single" w:sz="6" w:space="0" w:color="BFBFBF"/>
+            </w:tcBorders>
+            <w:shd w:val="clear" w:color="auto" w:fill="FFFFFF"/>
+          </w:tcPr>
+          <w:p>
+            <w:pPr>
+              <w:keepLines/>
+              <w:widowControl w:val="0"/>
+              <w:autoSpaceDE w:val="0"/>
+              <w:autoSpaceDN w:val="0"/>
+              <w:adjustRightInd w:val="0"/>
+              <w:spacing w:after="0" w:line="240" w:lineRule="auto"/>
+              <w:ind w:right="107"/>
+              <w:rPr>
+                <w:rFonts w:cs="Calibri"/>
+                <w:color w:val="000000"/>
+                <w:sz w:val="16"/>
+                <w:szCs w:val="16"/>
+              </w:rPr>
+            </w:pPr>
+            <w:r>
+              <w:rPr>
+                <w:rFonts w:cs="Calibri"/>
+                <w:color w:val="000000"/>
+                <w:sz w:val="16"/>
+                <w:szCs w:val="16"/>
+              </w:rPr>
+              <w:t xml:space="preserve">   </w:t>
+            </w:r>
+            <w:proofErr w:type="spellStart"/>
+            <w:r>
+              <w:rPr>
+                <w:rFonts w:cs="Calibri"/>
+                <w:color w:val="000000"/>
+                <w:sz w:val="16"/>
+                <w:szCs w:val="16"/>
+              </w:rPr>
+              <w:t>mai_wo_automation.pkw</w:t>
+            </w:r>
+            <w:proofErr w:type="spellEnd"/>
+          </w:p>
+        </w:tc>
+        <w:tc>
+          <w:tcPr>
+            <w:tcW w:w="1275" w:type="dxa"/>
+            <w:tcBorders>
+              <w:top w:val="single" w:sz="6" w:space="0" w:color="BFBFBF"/>
+              <w:left w:val="single" w:sz="6" w:space="0" w:color="BFBFBF"/>
+              <w:bottom w:val="single" w:sz="4" w:space="0" w:color="BFBFBF"/>
+              <w:right w:val="single" w:sz="4" w:space="0" w:color="BFBFBF"/>
+            </w:tcBorders>
+            <w:shd w:val="clear" w:color="auto" w:fill="FFFFFF"/>
+          </w:tcPr>
+          <w:p>
+            <w:pPr>
+              <w:keepLines/>
+              <w:widowControl w:val="0"/>
+              <w:autoSpaceDE w:val="0"/>
+              <w:autoSpaceDN w:val="0"/>
+              <w:adjustRightInd w:val="0"/>
+              <w:spacing w:after="0" w:line="240" w:lineRule="auto"/>
+              <w:ind w:left="109" w:right="92"/>
+              <w:rPr>
+                <w:rFonts w:cs="Calibri"/>
+                <w:color w:val="000000"/>
+                <w:sz w:val="16"/>
+                <w:szCs w:val="16"/>
+              </w:rPr>
+            </w:pPr>
+            <w:r>
+              <w:rPr>
+                <w:rFonts w:cs="Calibri"/>
+                <w:color w:val="000000"/>
+                <w:sz w:val="16"/>
+                <w:szCs w:val="16"/>
+              </w:rPr>
+              <w:t>3.3</w:t>
             </w:r>
           </w:p>
         </w:tc>
@@ -2869,8 +3149,10 @@
                 <w:sz w:val="16"/>
                 <w:szCs w:val="16"/>
               </w:rPr>
-              <w:t>3.0</w:t>
-            </w:r>
+              <w:t>3.1</w:t>
+            </w:r>
+            <w:bookmarkStart w:id="0" w:name="_GoBack"/>
+            <w:bookmarkEnd w:id="0"/>
           </w:p>
         </w:tc>
       </w:tr>

</xml_diff>

<commit_message>
Added new versionof mai3818 in as requested by Mike H
git-svn-id: svn://127.0.0.1/mai@1933 521c773d-b55a-d943-8648-67ffa5d26747
</commit_message>
<xml_diff>
--- a/trunk/doc/readme_mai_4300_fix1.docx
+++ b/trunk/doc/readme_mai_4300_fix1.docx
@@ -2233,8 +2233,10 @@
                 <w:sz w:val="16"/>
                 <w:szCs w:val="16"/>
               </w:rPr>
-              <w:t>4.7</w:t>
-            </w:r>
+              <w:t>4.8</w:t>
+            </w:r>
+            <w:bookmarkStart w:id="0" w:name="_GoBack"/>
+            <w:bookmarkEnd w:id="0"/>
           </w:p>
         </w:tc>
       </w:tr>
@@ -3151,8 +3153,6 @@
               </w:rPr>
               <w:t>3.1</w:t>
             </w:r>
-            <w:bookmarkStart w:id="0" w:name="_GoBack"/>
-            <w:bookmarkEnd w:id="0"/>
           </w:p>
         </w:tc>
       </w:tr>

</xml_diff>